<commit_message>
Add asp net core identity to database and seed account data
</commit_message>
<xml_diff>
--- a/Database/HỆ THỐNG QUẢN LÝ CÔNG TÁC KHẢO THÍ.docx
+++ b/Database/HỆ THỐNG QUẢN LÝ CÔNG TÁC KHẢO THÍ.docx
@@ -5065,10 +5065,10 @@
         <w:tblLook w:val="04A0" w:firstRow="1" w:lastRow="0" w:firstColumn="1" w:lastColumn="0" w:noHBand="0" w:noVBand="1"/>
       </w:tblPr>
       <w:tblGrid>
-        <w:gridCol w:w="2407"/>
-        <w:gridCol w:w="2407"/>
-        <w:gridCol w:w="2407"/>
-        <w:gridCol w:w="2408"/>
+        <w:gridCol w:w="2399"/>
+        <w:gridCol w:w="2455"/>
+        <w:gridCol w:w="2395"/>
+        <w:gridCol w:w="2380"/>
       </w:tblGrid>
       <w:tr>
         <w:trPr>
@@ -5077,7 +5077,7 @@
         <w:tc>
           <w:tcPr>
             <w:cnfStyle w:val="001000000000" w:firstRow="0" w:lastRow="0" w:firstColumn="1" w:lastColumn="0" w:oddVBand="0" w:evenVBand="0" w:oddHBand="0" w:evenHBand="0" w:firstRowFirstColumn="0" w:firstRowLastColumn="0" w:lastRowFirstColumn="0" w:lastRowLastColumn="0"/>
-            <w:tcW w:w="2407" w:type="dxa"/>
+            <w:tcW w:w="2399" w:type="dxa"/>
           </w:tcPr>
           <w:p>
             <w:pPr>
@@ -5090,7 +5090,7 @@
         </w:tc>
         <w:tc>
           <w:tcPr>
-            <w:tcW w:w="2407" w:type="dxa"/>
+            <w:tcW w:w="2455" w:type="dxa"/>
           </w:tcPr>
           <w:p>
             <w:pPr>
@@ -5104,7 +5104,7 @@
         </w:tc>
         <w:tc>
           <w:tcPr>
-            <w:tcW w:w="2407" w:type="dxa"/>
+            <w:tcW w:w="2395" w:type="dxa"/>
           </w:tcPr>
           <w:p>
             <w:pPr>
@@ -5118,7 +5118,7 @@
         </w:tc>
         <w:tc>
           <w:tcPr>
-            <w:tcW w:w="2408" w:type="dxa"/>
+            <w:tcW w:w="2380" w:type="dxa"/>
           </w:tcPr>
           <w:p>
             <w:pPr>
@@ -5135,7 +5135,7 @@
         <w:tc>
           <w:tcPr>
             <w:cnfStyle w:val="001000000000" w:firstRow="0" w:lastRow="0" w:firstColumn="1" w:lastColumn="0" w:oddVBand="0" w:evenVBand="0" w:oddHBand="0" w:evenHBand="0" w:firstRowFirstColumn="0" w:firstRowLastColumn="0" w:lastRowFirstColumn="0" w:lastRowLastColumn="0"/>
-            <w:tcW w:w="2407" w:type="dxa"/>
+            <w:tcW w:w="2399" w:type="dxa"/>
           </w:tcPr>
           <w:p>
             <w:r>
@@ -5148,7 +5148,7 @@
         </w:tc>
         <w:tc>
           <w:tcPr>
-            <w:tcW w:w="2407" w:type="dxa"/>
+            <w:tcW w:w="2455" w:type="dxa"/>
           </w:tcPr>
           <w:p>
             <w:pPr>
@@ -5161,7 +5161,7 @@
         </w:tc>
         <w:tc>
           <w:tcPr>
-            <w:tcW w:w="2407" w:type="dxa"/>
+            <w:tcW w:w="2395" w:type="dxa"/>
           </w:tcPr>
           <w:p>
             <w:pPr>
@@ -5174,7 +5174,7 @@
         </w:tc>
         <w:tc>
           <w:tcPr>
-            <w:tcW w:w="2408" w:type="dxa"/>
+            <w:tcW w:w="2380" w:type="dxa"/>
           </w:tcPr>
           <w:p>
             <w:pPr>
@@ -5187,7 +5187,7 @@
         <w:tc>
           <w:tcPr>
             <w:cnfStyle w:val="001000000000" w:firstRow="0" w:lastRow="0" w:firstColumn="1" w:lastColumn="0" w:oddVBand="0" w:evenVBand="0" w:oddHBand="0" w:evenHBand="0" w:firstRowFirstColumn="0" w:firstRowLastColumn="0" w:lastRowFirstColumn="0" w:lastRowLastColumn="0"/>
-            <w:tcW w:w="2407" w:type="dxa"/>
+            <w:tcW w:w="2399" w:type="dxa"/>
           </w:tcPr>
           <w:p>
             <w:pPr>
@@ -5211,7 +5211,7 @@
         </w:tc>
         <w:tc>
           <w:tcPr>
-            <w:tcW w:w="2407" w:type="dxa"/>
+            <w:tcW w:w="2455" w:type="dxa"/>
           </w:tcPr>
           <w:p>
             <w:pPr>
@@ -5224,7 +5224,7 @@
         </w:tc>
         <w:tc>
           <w:tcPr>
-            <w:tcW w:w="2407" w:type="dxa"/>
+            <w:tcW w:w="2395" w:type="dxa"/>
           </w:tcPr>
           <w:p>
             <w:pPr>
@@ -5247,7 +5247,7 @@
         </w:tc>
         <w:tc>
           <w:tcPr>
-            <w:tcW w:w="2408" w:type="dxa"/>
+            <w:tcW w:w="2380" w:type="dxa"/>
           </w:tcPr>
           <w:p>
             <w:pPr>
@@ -5260,7 +5260,7 @@
         <w:tc>
           <w:tcPr>
             <w:cnfStyle w:val="001000000000" w:firstRow="0" w:lastRow="0" w:firstColumn="1" w:lastColumn="0" w:oddVBand="0" w:evenVBand="0" w:oddHBand="0" w:evenHBand="0" w:firstRowFirstColumn="0" w:firstRowLastColumn="0" w:lastRowFirstColumn="0" w:lastRowLastColumn="0"/>
-            <w:tcW w:w="2407" w:type="dxa"/>
+            <w:tcW w:w="2399" w:type="dxa"/>
           </w:tcPr>
           <w:p>
             <w:pPr>
@@ -5278,7 +5278,7 @@
         </w:tc>
         <w:tc>
           <w:tcPr>
-            <w:tcW w:w="2407" w:type="dxa"/>
+            <w:tcW w:w="2455" w:type="dxa"/>
           </w:tcPr>
           <w:p>
             <w:pPr>
@@ -5288,29 +5288,26 @@
               <w:t>NVARCHAR(</w:t>
             </w:r>
             <w:r>
-              <w:t>5</w:t>
-            </w:r>
-            <w:r>
-              <w:t>0</w:t>
-            </w:r>
-            <w:r>
-              <w:t>0)</w:t>
-            </w:r>
-          </w:p>
-        </w:tc>
-        <w:tc>
-          <w:tcPr>
-            <w:tcW w:w="2407" w:type="dxa"/>
-          </w:tcPr>
-          <w:p>
-            <w:pPr>
-              <w:cnfStyle w:val="000000000000" w:firstRow="0" w:lastRow="0" w:firstColumn="0" w:lastColumn="0" w:oddVBand="0" w:evenVBand="0" w:oddHBand="0" w:evenHBand="0" w:firstRowFirstColumn="0" w:firstRowLastColumn="0" w:lastRowFirstColumn="0" w:lastRowLastColumn="0"/>
-            </w:pPr>
-          </w:p>
-        </w:tc>
-        <w:tc>
-          <w:tcPr>
-            <w:tcW w:w="2408" w:type="dxa"/>
+              <w:t>MAX</w:t>
+            </w:r>
+            <w:r>
+              <w:t>)</w:t>
+            </w:r>
+          </w:p>
+        </w:tc>
+        <w:tc>
+          <w:tcPr>
+            <w:tcW w:w="2395" w:type="dxa"/>
+          </w:tcPr>
+          <w:p>
+            <w:pPr>
+              <w:cnfStyle w:val="000000000000" w:firstRow="0" w:lastRow="0" w:firstColumn="0" w:lastColumn="0" w:oddVBand="0" w:evenVBand="0" w:oddHBand="0" w:evenHBand="0" w:firstRowFirstColumn="0" w:firstRowLastColumn="0" w:lastRowFirstColumn="0" w:lastRowLastColumn="0"/>
+            </w:pPr>
+          </w:p>
+        </w:tc>
+        <w:tc>
+          <w:tcPr>
+            <w:tcW w:w="2380" w:type="dxa"/>
           </w:tcPr>
           <w:p>
             <w:pPr>
@@ -5326,46 +5323,7 @@
         <w:tc>
           <w:tcPr>
             <w:cnfStyle w:val="001000000000" w:firstRow="0" w:lastRow="0" w:firstColumn="1" w:lastColumn="0" w:oddVBand="0" w:evenVBand="0" w:oddHBand="0" w:evenHBand="0" w:firstRowFirstColumn="0" w:firstRowLastColumn="0" w:lastRowFirstColumn="0" w:lastRowLastColumn="0"/>
-            <w:tcW w:w="2407" w:type="dxa"/>
-          </w:tcPr>
-          <w:p/>
-        </w:tc>
-        <w:tc>
-          <w:tcPr>
-            <w:tcW w:w="2407" w:type="dxa"/>
-          </w:tcPr>
-          <w:p>
-            <w:pPr>
-              <w:cnfStyle w:val="000000000000" w:firstRow="0" w:lastRow="0" w:firstColumn="0" w:lastColumn="0" w:oddVBand="0" w:evenVBand="0" w:oddHBand="0" w:evenHBand="0" w:firstRowFirstColumn="0" w:firstRowLastColumn="0" w:lastRowFirstColumn="0" w:lastRowLastColumn="0"/>
-            </w:pPr>
-          </w:p>
-        </w:tc>
-        <w:tc>
-          <w:tcPr>
-            <w:tcW w:w="2407" w:type="dxa"/>
-          </w:tcPr>
-          <w:p>
-            <w:pPr>
-              <w:cnfStyle w:val="000000000000" w:firstRow="0" w:lastRow="0" w:firstColumn="0" w:lastColumn="0" w:oddVBand="0" w:evenVBand="0" w:oddHBand="0" w:evenHBand="0" w:firstRowFirstColumn="0" w:firstRowLastColumn="0" w:lastRowFirstColumn="0" w:lastRowLastColumn="0"/>
-            </w:pPr>
-          </w:p>
-        </w:tc>
-        <w:tc>
-          <w:tcPr>
-            <w:tcW w:w="2408" w:type="dxa"/>
-          </w:tcPr>
-          <w:p>
-            <w:pPr>
-              <w:cnfStyle w:val="000000000000" w:firstRow="0" w:lastRow="0" w:firstColumn="0" w:lastColumn="0" w:oddVBand="0" w:evenVBand="0" w:oddHBand="0" w:evenHBand="0" w:firstRowFirstColumn="0" w:firstRowLastColumn="0" w:lastRowFirstColumn="0" w:lastRowLastColumn="0"/>
-            </w:pPr>
-          </w:p>
-        </w:tc>
-      </w:tr>
-      <w:tr>
-        <w:tc>
-          <w:tcPr>
-            <w:cnfStyle w:val="001000000000" w:firstRow="0" w:lastRow="0" w:firstColumn="1" w:lastColumn="0" w:oddVBand="0" w:evenVBand="0" w:oddHBand="0" w:evenHBand="0" w:firstRowFirstColumn="0" w:firstRowLastColumn="0" w:lastRowFirstColumn="0" w:lastRowLastColumn="0"/>
-            <w:tcW w:w="2407" w:type="dxa"/>
+            <w:tcW w:w="2399" w:type="dxa"/>
           </w:tcPr>
           <w:p>
             <w:pPr>
@@ -5385,7 +5343,7 @@
         </w:tc>
         <w:tc>
           <w:tcPr>
-            <w:tcW w:w="2407" w:type="dxa"/>
+            <w:tcW w:w="2455" w:type="dxa"/>
           </w:tcPr>
           <w:p>
             <w:pPr>
@@ -5398,17 +5356,17 @@
         </w:tc>
         <w:tc>
           <w:tcPr>
-            <w:tcW w:w="2407" w:type="dxa"/>
-          </w:tcPr>
-          <w:p>
-            <w:pPr>
-              <w:cnfStyle w:val="000000000000" w:firstRow="0" w:lastRow="0" w:firstColumn="0" w:lastColumn="0" w:oddVBand="0" w:evenVBand="0" w:oddHBand="0" w:evenHBand="0" w:firstRowFirstColumn="0" w:firstRowLastColumn="0" w:lastRowFirstColumn="0" w:lastRowLastColumn="0"/>
-            </w:pPr>
-          </w:p>
-        </w:tc>
-        <w:tc>
-          <w:tcPr>
-            <w:tcW w:w="2408" w:type="dxa"/>
+            <w:tcW w:w="2395" w:type="dxa"/>
+          </w:tcPr>
+          <w:p>
+            <w:pPr>
+              <w:cnfStyle w:val="000000000000" w:firstRow="0" w:lastRow="0" w:firstColumn="0" w:lastColumn="0" w:oddVBand="0" w:evenVBand="0" w:oddHBand="0" w:evenHBand="0" w:firstRowFirstColumn="0" w:firstRowLastColumn="0" w:lastRowFirstColumn="0" w:lastRowLastColumn="0"/>
+            </w:pPr>
+          </w:p>
+        </w:tc>
+        <w:tc>
+          <w:tcPr>
+            <w:tcW w:w="2380" w:type="dxa"/>
           </w:tcPr>
           <w:p>
             <w:pPr>

</xml_diff>